<commit_message>
minor fixing ppt and bab 6
</commit_message>
<xml_diff>
--- a/document/SIDANG JULI 2020/160716053_NaskahTA/BAB 6.docx
+++ b/document/SIDANG JULI 2020/160716053_NaskahTA/BAB 6.docx
@@ -13,8 +13,6 @@
           <w:lang w:val="en-US"/>
         </w:rPr>
       </w:pPr>
-      <w:bookmarkStart w:id="0" w:name="_GoBack"/>
-      <w:bookmarkEnd w:id="0"/>
       <w:r>
         <w:rPr>
           <w:rFonts w:ascii="Times New Roman" w:hAnsi="Times New Roman" w:cs="Times New Roman"/>
@@ -10196,7 +10194,6 @@
     <w:p>
       <w:pPr>
         <w:spacing w:line="480" w:lineRule="auto"/>
-        <w:ind w:firstLine="720"/>
         <w:jc w:val="both"/>
         <w:rPr>
           <w:rFonts w:ascii="Times New Roman" w:hAnsi="Times New Roman" w:cs="Times New Roman"/>
@@ -10246,6 +10243,8 @@
           </wp:inline>
         </w:drawing>
       </w:r>
+      <w:bookmarkStart w:id="0" w:name="_GoBack"/>
+      <w:bookmarkEnd w:id="0"/>
     </w:p>
     <w:p>
       <w:pPr>
@@ -18691,7 +18690,7 @@
 </file>
 
 <file path=customXml/itemProps1.xml><?xml version="1.0" encoding="utf-8"?>
-<ds:datastoreItem xmlns:ds="http://schemas.openxmlformats.org/officeDocument/2006/customXml" ds:itemID="{D00022E6-D705-414D-9762-5A975FE5BFEA}">
+<ds:datastoreItem xmlns:ds="http://schemas.openxmlformats.org/officeDocument/2006/customXml" ds:itemID="{B1964A1D-B3D7-4B3D-AE33-3A8E188C4EB9}">
   <ds:schemaRefs>
     <ds:schemaRef ds:uri="http://schemas.openxmlformats.org/officeDocument/2006/bibliography"/>
   </ds:schemaRefs>

</xml_diff>